<commit_message>
bonus seq detection & pass door
</commit_message>
<xml_diff>
--- a/Chapter 6/Quick Question. Chapter 06.docx
+++ b/Chapter 6/Quick Question. Chapter 06.docx
@@ -3866,27 +3866,14 @@
       <w:r>
         <w:t xml:space="preserve">Hình </w:t>
       </w:r>
-      <w:r>
-        <w:fldChar w:fldCharType="begin"/>
-      </w:r>
-      <w:r>
-        <w:instrText xml:space="preserve"> SEQ Hình \* ARABIC </w:instrText>
-      </w:r>
-      <w:r>
-        <w:fldChar w:fldCharType="separate"/>
-      </w:r>
-      <w:r>
-        <w:rPr>
-          <w:noProof/>
-        </w:rPr>
-        <w:t>1</w:t>
-      </w:r>
-      <w:r>
-        <w:rPr>
-          <w:noProof/>
-        </w:rPr>
-        <w:fldChar w:fldCharType="end"/>
-      </w:r>
+      <w:fldSimple w:instr=" SEQ Hình \* ARABIC ">
+        <w:r>
+          <w:rPr>
+            <w:noProof/>
+          </w:rPr>
+          <w:t>1</w:t>
+        </w:r>
+      </w:fldSimple>
       <w:r>
         <w:t xml:space="preserve">: </w:t>
       </w:r>
@@ -7738,35 +7725,19 @@
       <w:r>
         <w:t xml:space="preserve">Hình </w:t>
       </w:r>
-      <w:r>
-        <w:fldChar w:fldCharType="begin"/>
-      </w:r>
-      <w:r>
-        <w:instrText xml:space="preserve"> SEQ Hình \* ARABIC </w:instrText>
-      </w:r>
-      <w:r>
-        <w:fldChar w:fldCharType="separate"/>
-      </w:r>
-      <w:r>
-        <w:rPr>
-          <w:noProof/>
-        </w:rPr>
-        <w:t>2</w:t>
-      </w:r>
-      <w:r>
-        <w:rPr>
-          <w:noProof/>
-        </w:rPr>
-        <w:fldChar w:fldCharType="end"/>
-      </w:r>
+      <w:fldSimple w:instr=" SEQ Hình \* ARABIC ">
+        <w:r>
+          <w:rPr>
+            <w:noProof/>
+          </w:rPr>
+          <w:t>2</w:t>
+        </w:r>
+      </w:fldSimple>
       <w:r>
         <w:t xml:space="preserve">: </w:t>
       </w:r>
       <w:r>
-        <w:t>D</w:t>
-      </w:r>
-      <w:r>
-        <w:t>ạng sóng hiển thị sự thay đổi của clk, ud, reset và out (giá trị bộ đếm 8 bit) theo thời gian.</w:t>
+        <w:t>Dạng sóng hiển thị sự thay đổi của clk, ud, reset và out (giá trị bộ đếm 8 bit) theo thời gian.</w:t>
       </w:r>
       <w:r>
         <w:t xml:space="preserve"> </w:t>
@@ -7779,13 +7750,7 @@
         <w:jc w:val="both"/>
       </w:pPr>
       <w:r>
-        <w:t>Reset (0ns đến 20ns):</w:t>
-      </w:r>
-      <w:r>
-        <w:t xml:space="preserve"> </w:t>
-      </w:r>
-      <w:r>
-        <w:t>Tín hiệu reset ở mức cao (1).</w:t>
+        <w:t>Reset (0ns đến 20ns): Tín hiệu reset ở mức cao (1).</w:t>
       </w:r>
     </w:p>
     <w:p>
@@ -10980,14 +10945,27 @@
       <w:r>
         <w:t xml:space="preserve">Hình </w:t>
       </w:r>
-      <w:fldSimple w:instr=" SEQ Hình \* ARABIC ">
-        <w:r>
-          <w:rPr>
-            <w:noProof/>
-          </w:rPr>
-          <w:t>3</w:t>
-        </w:r>
-      </w:fldSimple>
+      <w:r>
+        <w:fldChar w:fldCharType="begin"/>
+      </w:r>
+      <w:r>
+        <w:instrText xml:space="preserve"> SEQ Hình \* ARABIC </w:instrText>
+      </w:r>
+      <w:r>
+        <w:fldChar w:fldCharType="separate"/>
+      </w:r>
+      <w:r>
+        <w:rPr>
+          <w:noProof/>
+        </w:rPr>
+        <w:t>3</w:t>
+      </w:r>
+      <w:r>
+        <w:rPr>
+          <w:noProof/>
+        </w:rPr>
+        <w:fldChar w:fldCharType="end"/>
+      </w:r>
       <w:r>
         <w:t xml:space="preserve">: </w:t>
       </w:r>
@@ -10995,10 +10973,7 @@
         <w:t>Dạng sóng hiển thị hoạt động với các tín hiệu clk, i_in và out[7:0].</w:t>
       </w:r>
       <w:r>
-        <w:t xml:space="preserve"> </w:t>
-      </w:r>
-      <w:r>
-        <w:t>Tại cạnh lên clock khoảng 100ns: out chuyển từ 00001xxx sang 100001xx. Bit i_in (lúc đó là 1) đã được dịch vào. Dựa trên cách các bit cũ (1, 0, 0, 0) dịch chuyển và bit mới vào vị trí LSB (out[0])</w:t>
+        <w:t xml:space="preserve"> Tại cạnh lên clock khoảng 100ns: out chuyển từ 00001xxx sang 100001xx. Bit i_in (lúc đó là 1) đã được dịch vào. Dựa trên cách các bit cũ (1, 0, 0, 0) dịch chuyển và bit mới vào vị trí LSB (out[0])</w:t>
       </w:r>
     </w:p>
     <w:p>
@@ -11900,39 +11875,14 @@
       <w:r>
         <w:t xml:space="preserve">Biểu đồ </w:t>
       </w:r>
-      <w:r>
-        <w:fldChar w:fldCharType="begin"/>
-      </w:r>
-      <w:r>
-        <w:instrText xml:space="preserve"> SEQ Bi</w:instrText>
-      </w:r>
-      <w:r>
-        <w:instrText>ể</w:instrText>
-      </w:r>
-      <w:r>
-        <w:instrText>u_đ</w:instrText>
-      </w:r>
-      <w:r>
-        <w:instrText>ồ</w:instrText>
-      </w:r>
-      <w:r>
-        <w:instrText xml:space="preserve"> \* ARABIC </w:instrText>
-      </w:r>
-      <w:r>
-        <w:fldChar w:fldCharType="separate"/>
-      </w:r>
-      <w:r>
-        <w:rPr>
-          <w:noProof/>
-        </w:rPr>
-        <w:t>1</w:t>
-      </w:r>
-      <w:r>
-        <w:rPr>
-          <w:noProof/>
-        </w:rPr>
-        <w:fldChar w:fldCharType="end"/>
-      </w:r>
+      <w:fldSimple w:instr=" SEQ Biểu_đồ \* ARABIC ">
+        <w:r>
+          <w:rPr>
+            <w:noProof/>
+          </w:rPr>
+          <w:t>1</w:t>
+        </w:r>
+      </w:fldSimple>
       <w:r>
         <w:rPr>
           <w:noProof/>
@@ -15587,27 +15537,14 @@
       <w:r>
         <w:t xml:space="preserve">Hình </w:t>
       </w:r>
-      <w:r>
-        <w:fldChar w:fldCharType="begin"/>
-      </w:r>
-      <w:r>
-        <w:instrText xml:space="preserve"> SEQ Hình \* ARABIC </w:instrText>
-      </w:r>
-      <w:r>
-        <w:fldChar w:fldCharType="separate"/>
-      </w:r>
-      <w:r>
-        <w:rPr>
-          <w:noProof/>
-        </w:rPr>
-        <w:t>4</w:t>
-      </w:r>
-      <w:r>
-        <w:rPr>
-          <w:noProof/>
-        </w:rPr>
-        <w:fldChar w:fldCharType="end"/>
-      </w:r>
+      <w:fldSimple w:instr=" SEQ Hình \* ARABIC ">
+        <w:r>
+          <w:rPr>
+            <w:noProof/>
+          </w:rPr>
+          <w:t>4</w:t>
+        </w:r>
+      </w:fldSimple>
       <w:r>
         <w:t xml:space="preserve">: </w:t>
       </w:r>
@@ -15633,16 +15570,7 @@
         <w:t>(đỏ 2)</w:t>
       </w:r>
       <w:r>
-        <w:t xml:space="preserve">. </w:t>
-      </w:r>
-      <w:r>
-        <w:t>Giai đoạn Reset (0ns đến 10ns)</w:t>
-      </w:r>
-      <w:r>
-        <w:t xml:space="preserve">. </w:t>
-      </w:r>
-      <w:r>
-        <w:t>Hoạt động Bình thường (từ 10ns trở đi)</w:t>
+        <w:t>. Giai đoạn Reset (0ns đến 10ns). Hoạt động Bình thường (từ 10ns trở đi)</w:t>
       </w:r>
     </w:p>
     <w:p>
@@ -15664,19 +15592,7 @@
         <w:spacing w:after="0" w:line="360" w:lineRule="auto"/>
       </w:pPr>
       <w:r>
-        <w:t>Trạng thái 1: Đèn 1 Đỏ, Đèn 2 Xanh</w:t>
-      </w:r>
-      <w:r>
-        <w:t xml:space="preserve"> </w:t>
-      </w:r>
-      <w:r>
-        <w:t>out1 = 100 (Đỏ), out2 = 001 (Xanh).</w:t>
-      </w:r>
-      <w:r>
-        <w:t xml:space="preserve"> </w:t>
-      </w:r>
-      <w:r>
-        <w:t>Trạng thái này bắt đầu sau reset (khoảng 10ns) và kéo dài đến khoảng 3000ns trên dạng sóng. Thời gian mô phỏng này tương ứng với thời gian Đèn Xanh 15s cho trụ 2 (và Đèn Đỏ 20s cho trụ 1 trong một chu kỳ hoàn chỉnh, nhưng chu kỳ Đỏ dài hơn Xanh). Dựa trên dạng sóng, Đèn Xanh của trụ 2 kéo dài khoảng 3000ns - 10ns ≈ 2990ns.</w:t>
+        <w:t>Trạng thái 1: Đèn 1 Đỏ, Đèn 2 Xanh out1 = 100 (Đỏ), out2 = 001 (Xanh). Trạng thái này bắt đầu sau reset (khoảng 10ns) và kéo dài đến khoảng 3000ns trên dạng sóng. Thời gian mô phỏng này tương ứng với thời gian Đèn Xanh 15s cho trụ 2 (và Đèn Đỏ 20s cho trụ 1 trong một chu kỳ hoàn chỉnh, nhưng chu kỳ Đỏ dài hơn Xanh). Dựa trên dạng sóng, Đèn Xanh của trụ 2 kéo dài khoảng 3000ns - 10ns ≈ 2990ns.</w:t>
       </w:r>
     </w:p>
     <w:p>
@@ -15690,19 +15606,7 @@
       </w:pPr>
       <w:r>
         <w:lastRenderedPageBreak/>
-        <w:t>Trạng thái 2: Đèn 1 Đỏ, Đèn 2 Vàng</w:t>
-      </w:r>
-      <w:r>
-        <w:t xml:space="preserve"> , </w:t>
-      </w:r>
-      <w:r>
-        <w:t>out1 = 100 (Đỏ), out2 = 010 (Vàng).</w:t>
-      </w:r>
-      <w:r>
-        <w:t xml:space="preserve"> </w:t>
-      </w:r>
-      <w:r>
-        <w:t>Trạng thái này bắt đầu từ khoảng 3000ns và kéo dài đến khoảng 3500ns. Thời gian mô phỏng này ≈ 500ns, tương ứng với thời gian Đèn Vàng 5s cho trụ 2. Trụ 1 vẫn giữ Đỏ trong giai đoạn này.</w:t>
+        <w:t>Trạng thái 2: Đèn 1 Đỏ, Đèn 2 Vàng , out1 = 100 (Đỏ), out2 = 010 (Vàng). Trạng thái này bắt đầu từ khoảng 3000ns và kéo dài đến khoảng 3500ns. Thời gian mô phỏng này ≈ 500ns, tương ứng với thời gian Đèn Vàng 5s cho trụ 2. Trụ 1 vẫn giữ Đỏ trong giai đoạn này.</w:t>
       </w:r>
     </w:p>
     <w:p>

</xml_diff>